<commit_message>
adds updated report and code
</commit_message>
<xml_diff>
--- a/Business_Problem.docx
+++ b/Business_Problem.docx
@@ -1,33 +1,52 @@
 
 <file path=word/document.xml><?xml version="1.0" encoding="utf-8"?>
-<w:document xmlns:wpc="http://schemas.microsoft.com/office/word/2010/wordprocessingCanvas" xmlns:cx="http://schemas.microsoft.com/office/drawing/2014/chartex" xmlns:cx1="http://schemas.microsoft.com/office/drawing/2015/9/8/chartex" xmlns:cx2="http://schemas.microsoft.com/office/drawing/2015/10/21/chartex" xmlns:cx3="http://schemas.microsoft.com/office/drawing/2016/5/9/chartex" xmlns:cx4="http://schemas.microsoft.com/office/drawing/2016/5/10/chartex" xmlns:cx5="http://schemas.microsoft.com/office/drawing/2016/5/11/chartex" xmlns:cx6="http://schemas.microsoft.com/office/drawing/2016/5/12/chartex" xmlns:cx7="http://schemas.microsoft.com/office/drawing/2016/5/13/chartex" xmlns:cx8="http://schemas.microsoft.com/office/drawing/2016/5/14/chartex" xmlns:mc="http://schemas.openxmlformats.org/markup-compatibility/2006" xmlns:aink="http://schemas.microsoft.com/office/drawing/2016/ink" xmlns:am3d="http://schemas.microsoft.com/office/drawing/2017/model3d" xmlns:o="urn:schemas-microsoft-com:office:office" xmlns:r="http://schemas.openxmlformats.org/officeDocument/2006/relationships" xmlns:m="http://schemas.openxmlformats.org/officeDocument/2006/math" xmlns:v="urn:schemas-microsoft-com:vml" xmlns:wp14="http://schemas.microsoft.com/office/word/2010/wordprocessingDrawing" xmlns:wp="http://schemas.openxmlformats.org/drawingml/2006/wordprocessingDrawing" xmlns:w10="urn:schemas-microsoft-com:office:word" xmlns:w="http://schemas.openxmlformats.org/wordprocessingml/2006/main" xmlns:w14="http://schemas.microsoft.com/office/word/2010/wordml" xmlns:w15="http://schemas.microsoft.com/office/word/2012/wordml" xmlns:w16cid="http://schemas.microsoft.com/office/word/2016/wordml/cid" xmlns:w16se="http://schemas.microsoft.com/office/word/2015/wordml/symex" xmlns:wpg="http://schemas.microsoft.com/office/word/2010/wordprocessingGroup" xmlns:wpi="http://schemas.microsoft.com/office/word/2010/wordprocessingInk" xmlns:wne="http://schemas.microsoft.com/office/word/2006/wordml" xmlns:wps="http://schemas.microsoft.com/office/word/2010/wordprocessingShape" mc:Ignorable="w14 w15 w16se w16cid wp14">
+<w:document xmlns:wpc="http://schemas.microsoft.com/office/word/2010/wordprocessingCanvas" xmlns:cx="http://schemas.microsoft.com/office/drawing/2014/chartex" xmlns:cx1="http://schemas.microsoft.com/office/drawing/2015/9/8/chartex" xmlns:cx2="http://schemas.microsoft.com/office/drawing/2015/10/21/chartex" xmlns:cx3="http://schemas.microsoft.com/office/drawing/2016/5/9/chartex" xmlns:cx4="http://schemas.microsoft.com/office/drawing/2016/5/10/chartex" xmlns:cx5="http://schemas.microsoft.com/office/drawing/2016/5/11/chartex" xmlns:cx6="http://schemas.microsoft.com/office/drawing/2016/5/12/chartex" xmlns:cx7="http://schemas.microsoft.com/office/drawing/2016/5/13/chartex" xmlns:cx8="http://schemas.microsoft.com/office/drawing/2016/5/14/chartex" xmlns:mc="http://schemas.openxmlformats.org/markup-compatibility/2006" xmlns:aink="http://schemas.microsoft.com/office/drawing/2016/ink" xmlns:am3d="http://schemas.microsoft.com/office/drawing/2017/model3d" xmlns:o="urn:schemas-microsoft-com:office:office" xmlns:r="http://schemas.openxmlformats.org/officeDocument/2006/relationships" xmlns:m="http://schemas.openxmlformats.org/officeDocument/2006/math" xmlns:v="urn:schemas-microsoft-com:vml" xmlns:wp14="http://schemas.microsoft.com/office/word/2010/wordprocessingDrawing" xmlns:wp="http://schemas.openxmlformats.org/drawingml/2006/wordprocessingDrawing" xmlns:w10="urn:schemas-microsoft-com:office:word" xmlns:w="http://schemas.openxmlformats.org/wordprocessingml/2006/main" xmlns:w14="http://schemas.microsoft.com/office/word/2010/wordml" xmlns:w15="http://schemas.microsoft.com/office/word/2012/wordml" xmlns:w16cex="http://schemas.microsoft.com/office/word/2018/wordml/cex" xmlns:w16cid="http://schemas.microsoft.com/office/word/2016/wordml/cid" xmlns:w16="http://schemas.microsoft.com/office/word/2018/wordml" xmlns:w16se="http://schemas.microsoft.com/office/word/2015/wordml/symex" xmlns:wpg="http://schemas.microsoft.com/office/word/2010/wordprocessingGroup" xmlns:wpi="http://schemas.microsoft.com/office/word/2010/wordprocessingInk" xmlns:wne="http://schemas.microsoft.com/office/word/2006/wordml" xmlns:wps="http://schemas.microsoft.com/office/word/2010/wordprocessingShape" mc:Ignorable="w14 w15 w16se w16cid w16 w16cex wp14">
   <w:body>
     <w:p>
       <w:r>
         <w:t xml:space="preserve">Introduction/Business Problem: </w:t>
       </w:r>
     </w:p>
-    <w:p/>
     <w:p>
       <w:r>
-        <w:t xml:space="preserve">Electric Vehicles (EVs) are gaining popularity within the transportation sector, particularly in cities that do not have a large public transport system. One hurdle that EV owners face is the lack of access to public charging. Although government entities are trying to install public charging equipment, the retail sector could be instrumental in improving access to charging. Restaurants in particular are good candidates, since people typically spend between 30 min - 1.5 </w:t>
-      </w:r>
-      <w:proofErr w:type="spellStart"/>
-      <w:r>
-        <w:t>hrs</w:t>
-      </w:r>
-      <w:proofErr w:type="spellEnd"/>
-      <w:r>
-        <w:t xml:space="preserve"> at dine-in restaurants, and this is sufficient time for people to 'top-off' charge level of the vehicles. </w:t>
+        <w:t>Electric Vehicles (EVs) are gaining popularity due to absence of local emissions, and certain technical advantages that EVs have over conventional vehicles (faster acceleration, no need for periodic service requirements etc.). This is not to say that there are no barriers to the widespread acceptance of EVs. One of the primary drawbacks is the lack of access to charging equipment at public locations.</w:t>
       </w:r>
     </w:p>
-    <w:p/>
     <w:p>
       <w:r>
-        <w:t>In this project, we look at the Raleigh - Durham area of North Carolina to identify potential restaurants that could be good candidates for on-site EV chargers.</w:t>
+        <w:t xml:space="preserve">In this project, we look at the city of Raleigh in North Carolina, where I currently reside. The objective is </w:t>
+      </w:r>
+      <w:r>
+        <w:t xml:space="preserve">to </w:t>
+      </w:r>
+      <w:r>
+        <w:t>try to come up with a siting analysis for public EV charging station installations - preferably close to local shops and restaurants so that people can charge their cars while getting groceries or sharing a meal with their loved ones. One of the indirect benefits of EV charging that is often talked about is contribution to the local economy - i.e. people tend to spend money on nearby shops when waiting on charging their EVs</w:t>
+      </w:r>
+      <w:r>
+        <w:t>.</w:t>
       </w:r>
     </w:p>
-    <w:p/>
+    <w:p>
+      <w:r>
+        <w:t>To be specific, the area of interest in this case is within a 100 km radius of downtown Raleigh in North Carolina. This approximately covers the towns of Durham, Raleigh and Chapel Hill. As of 2020, the population of the larger Raleigh-Durham-Chapel Hill Combined Statistical Area (CSA) is estimated at 2.03 million. Hailed as a technological hub within the state, the mean age of residents range between 26 to 35 years. This area may be considered a suitable case study location for testing out algorithms ranking retail facilities that could benefit from EV charger installations.</w:t>
+      </w:r>
+    </w:p>
+    <w:p>
+      <w:r>
+        <w:t xml:space="preserve">Note that the approach that I am taking is pretty simplistic - I am aiming to identify retail locations (primarily grocery shops, </w:t>
+      </w:r>
+      <w:r>
+        <w:t>restaurants</w:t>
+      </w:r>
+      <w:r>
+        <w:t xml:space="preserve"> and some service industries) that have relatively few EV chargers in the vicinity. A list of suitable retail locations that could benefit from an EV charging installation in its neighborhood is provided as input to a clustering algorithm. This algorithm determines locations that could improve access to EV charging in our region of interest.</w:t>
+      </w:r>
+    </w:p>
+    <w:p>
+      <w:r>
+        <w:t>Outputs include a map with clusters of retail locations that could benefit from EV charger installations and a list of suitable locations for EV charging installations.</w:t>
+      </w:r>
+    </w:p>
     <w:sectPr>
       <w:pgSz w:w="12240" w:h="15840"/>
       <w:pgMar w:top="1440" w:right="1440" w:bottom="1440" w:left="1440" w:header="720" w:footer="720" w:gutter="0"/>
@@ -39,7 +58,7 @@
 </file>
 
 <file path=word/styles.xml><?xml version="1.0" encoding="utf-8"?>
-<w:styles xmlns:mc="http://schemas.openxmlformats.org/markup-compatibility/2006" xmlns:r="http://schemas.openxmlformats.org/officeDocument/2006/relationships" xmlns:w="http://schemas.openxmlformats.org/wordprocessingml/2006/main" xmlns:w14="http://schemas.microsoft.com/office/word/2010/wordml" xmlns:w15="http://schemas.microsoft.com/office/word/2012/wordml" xmlns:w16cid="http://schemas.microsoft.com/office/word/2016/wordml/cid" xmlns:w16se="http://schemas.microsoft.com/office/word/2015/wordml/symex" mc:Ignorable="w14 w15 w16se w16cid">
+<w:styles xmlns:mc="http://schemas.openxmlformats.org/markup-compatibility/2006" xmlns:r="http://schemas.openxmlformats.org/officeDocument/2006/relationships" xmlns:w="http://schemas.openxmlformats.org/wordprocessingml/2006/main" xmlns:w14="http://schemas.microsoft.com/office/word/2010/wordml" xmlns:w15="http://schemas.microsoft.com/office/word/2012/wordml" xmlns:w16cex="http://schemas.microsoft.com/office/word/2018/wordml/cex" xmlns:w16cid="http://schemas.microsoft.com/office/word/2016/wordml/cid" xmlns:w16="http://schemas.microsoft.com/office/word/2018/wordml" xmlns:w16se="http://schemas.microsoft.com/office/word/2015/wordml/symex" mc:Ignorable="w14 w15 w16se w16cid w16 w16cex">
   <w:docDefaults>
     <w:rPrDefault>
       <w:rPr>
@@ -161,6 +180,7 @@
     <w:lsdException w:name="HTML Sample" w:semiHidden="1" w:unhideWhenUsed="1"/>
     <w:lsdException w:name="HTML Typewriter" w:semiHidden="1" w:unhideWhenUsed="1"/>
     <w:lsdException w:name="HTML Variable" w:semiHidden="1" w:unhideWhenUsed="1"/>
+    <w:lsdException w:name="Normal Table" w:semiHidden="1" w:unhideWhenUsed="1"/>
     <w:lsdException w:name="annotation subject" w:semiHidden="1" w:unhideWhenUsed="1"/>
     <w:lsdException w:name="No List" w:semiHidden="1" w:unhideWhenUsed="1"/>
     <w:lsdException w:name="Outline List 1" w:semiHidden="1" w:unhideWhenUsed="1"/>
@@ -207,8 +227,10 @@
     <w:lsdException w:name="Table Subtle 2" w:semiHidden="1" w:unhideWhenUsed="1"/>
     <w:lsdException w:name="Table Web 1" w:semiHidden="1" w:unhideWhenUsed="1"/>
     <w:lsdException w:name="Table Web 2" w:semiHidden="1" w:unhideWhenUsed="1"/>
+    <w:lsdException w:name="Table Web 3" w:semiHidden="1" w:unhideWhenUsed="1"/>
     <w:lsdException w:name="Balloon Text" w:semiHidden="1" w:unhideWhenUsed="1"/>
     <w:lsdException w:name="Table Grid" w:uiPriority="39"/>
+    <w:lsdException w:name="Table Theme" w:semiHidden="1" w:unhideWhenUsed="1"/>
     <w:lsdException w:name="Placeholder Text" w:semiHidden="1"/>
     <w:lsdException w:name="No Spacing" w:uiPriority="1" w:qFormat="1"/>
     <w:lsdException w:name="Light Shading" w:uiPriority="60"/>

</xml_diff>